<commit_message>
penjadwalan sidang tesis s2
</commit_message>
<xml_diff>
--- a/public/uploads/template_s2_ba_kompre/template_s2_ba_kompre.docx
+++ b/public/uploads/template_s2_ba_kompre/template_s2_ba_kompre.docx
@@ -922,6 +922,7 @@
         </w:rPr>
         <w:t xml:space="preserve">lulus semua mata kuliah wajib dan pilihan yang mendukung topik </w:t>
       </w:r>
+      <w:proofErr w:type="spellStart"/>
       <w:r>
         <w:rPr>
           <w:rFonts w:ascii="Times New Roman" w:eastAsia="Times New Roman" w:hAnsi="Times New Roman" w:cs="Times New Roman"/>
@@ -931,6 +932,7 @@
         </w:rPr>
         <w:t>tesis</w:t>
       </w:r>
+      <w:proofErr w:type="spellEnd"/>
       <w:r>
         <w:rPr>
           <w:rFonts w:ascii="Times New Roman" w:eastAsia="Times New Roman" w:hAnsi="Times New Roman" w:cs="Times New Roman"/>
@@ -1803,7 +1805,47 @@
           <w:szCs w:val="24"/>
           <w:lang w:val="en-US"/>
         </w:rPr>
-        <w:t xml:space="preserve"> dan diketahui Kaprodi S2 Kimia</w:t>
+        <w:t xml:space="preserve"> dan </w:t>
+      </w:r>
+      <w:proofErr w:type="spellStart"/>
+      <w:r>
+        <w:rPr>
+          <w:rFonts w:ascii="Times New Roman" w:eastAsia="Times New Roman" w:hAnsi="Times New Roman" w:cs="Times New Roman"/>
+          <w:sz w:val="24"/>
+          <w:szCs w:val="24"/>
+          <w:lang w:val="en-US"/>
+        </w:rPr>
+        <w:t>diketahui</w:t>
+      </w:r>
+      <w:proofErr w:type="spellEnd"/>
+      <w:r>
+        <w:rPr>
+          <w:rFonts w:ascii="Times New Roman" w:eastAsia="Times New Roman" w:hAnsi="Times New Roman" w:cs="Times New Roman"/>
+          <w:sz w:val="24"/>
+          <w:szCs w:val="24"/>
+          <w:lang w:val="en-US"/>
+        </w:rPr>
+        <w:t xml:space="preserve"> </w:t>
+      </w:r>
+      <w:proofErr w:type="spellStart"/>
+      <w:r>
+        <w:rPr>
+          <w:rFonts w:ascii="Times New Roman" w:eastAsia="Times New Roman" w:hAnsi="Times New Roman" w:cs="Times New Roman"/>
+          <w:sz w:val="24"/>
+          <w:szCs w:val="24"/>
+          <w:lang w:val="en-US"/>
+        </w:rPr>
+        <w:t>Kaprodi</w:t>
+      </w:r>
+      <w:proofErr w:type="spellEnd"/>
+      <w:r>
+        <w:rPr>
+          <w:rFonts w:ascii="Times New Roman" w:eastAsia="Times New Roman" w:hAnsi="Times New Roman" w:cs="Times New Roman"/>
+          <w:sz w:val="24"/>
+          <w:szCs w:val="24"/>
+          <w:lang w:val="en-US"/>
+        </w:rPr>
+        <w:t xml:space="preserve"> S2 Kimia</w:t>
       </w:r>
     </w:p>
     <w:p>
@@ -4404,7 +4446,27 @@
           <w:szCs w:val="24"/>
           <w:lang w:val="en-US"/>
         </w:rPr>
-        <w:t>${judul_ta}</w:t>
+        <w:t>${</w:t>
+      </w:r>
+      <w:proofErr w:type="spellStart"/>
+      <w:r>
+        <w:rPr>
+          <w:rFonts w:ascii="Times New Roman" w:eastAsia="Times New Roman" w:hAnsi="Times New Roman" w:cs="Times New Roman"/>
+          <w:sz w:val="24"/>
+          <w:szCs w:val="24"/>
+          <w:lang w:val="en-US"/>
+        </w:rPr>
+        <w:t>judul_ta</w:t>
+      </w:r>
+      <w:proofErr w:type="spellEnd"/>
+      <w:r>
+        <w:rPr>
+          <w:rFonts w:ascii="Times New Roman" w:eastAsia="Times New Roman" w:hAnsi="Times New Roman" w:cs="Times New Roman"/>
+          <w:sz w:val="24"/>
+          <w:szCs w:val="24"/>
+          <w:lang w:val="en-US"/>
+        </w:rPr>
+        <w:t>}</w:t>
       </w:r>
     </w:p>
     <w:p>
@@ -4441,6 +4503,7 @@
         </w:rPr>
         <w:t xml:space="preserve">Pelaksanaan </w:t>
       </w:r>
+      <w:proofErr w:type="spellStart"/>
       <w:r>
         <w:rPr>
           <w:rFonts w:ascii="Times New Roman" w:eastAsia="Times New Roman" w:hAnsi="Times New Roman" w:cs="Times New Roman"/>
@@ -4449,7 +4512,18 @@
           <w:szCs w:val="24"/>
           <w:lang w:val="en-US"/>
         </w:rPr>
-        <w:t xml:space="preserve">Sidang Tesis </w:t>
+        <w:t>Sidang</w:t>
+      </w:r>
+      <w:proofErr w:type="spellEnd"/>
+      <w:r>
+        <w:rPr>
+          <w:rFonts w:ascii="Times New Roman" w:eastAsia="Times New Roman" w:hAnsi="Times New Roman" w:cs="Times New Roman"/>
+          <w:color w:val="000000"/>
+          <w:sz w:val="24"/>
+          <w:szCs w:val="24"/>
+          <w:lang w:val="en-US"/>
+        </w:rPr>
+        <w:t xml:space="preserve"> Tesis </w:t>
       </w:r>
       <w:r>
         <w:rPr>
@@ -5732,6 +5806,7 @@
                 <w:lang w:val="en-US"/>
               </w:rPr>
             </w:pPr>
+            <w:proofErr w:type="gramStart"/>
             <w:r>
               <w:rPr>
                 <w:rFonts w:ascii="Times New Roman" w:eastAsia="Times New Roman" w:hAnsi="Times New Roman" w:cs="Times New Roman"/>
@@ -5743,6 +5818,7 @@
               </w:rPr>
               <w:t>Nilai  Akhir</w:t>
             </w:r>
+            <w:proofErr w:type="gramEnd"/>
           </w:p>
         </w:tc>
       </w:tr>
@@ -7312,7 +7388,6 @@
           <w:sz w:val="16"/>
           <w:szCs w:val="16"/>
           <w:vertAlign w:val="superscript"/>
-          <w:lang w:val="en-US"/>
         </w:rPr>
         <w:t>*</w:t>
       </w:r>
@@ -7333,7 +7408,6 @@
           <w:color w:val="FF0000"/>
           <w:sz w:val="16"/>
           <w:szCs w:val="16"/>
-          <w:lang w:val="en-US"/>
         </w:rPr>
         <w:t xml:space="preserve"> 5</w:t>
       </w:r>
@@ -7354,7 +7428,6 @@
           <w:color w:val="FF0000"/>
           <w:sz w:val="16"/>
           <w:szCs w:val="16"/>
-          <w:lang w:val="en-US"/>
         </w:rPr>
         <w:t xml:space="preserve">  1,2 3 </w:t>
       </w:r>
@@ -7758,7 +7831,27 @@
           <w:szCs w:val="24"/>
           <w:lang w:val="en-US"/>
         </w:rPr>
-        <w:t>${judul_ta}</w:t>
+        <w:t>${</w:t>
+      </w:r>
+      <w:proofErr w:type="spellStart"/>
+      <w:r>
+        <w:rPr>
+          <w:rFonts w:ascii="Times New Roman" w:eastAsia="Times New Roman" w:hAnsi="Times New Roman" w:cs="Times New Roman"/>
+          <w:sz w:val="24"/>
+          <w:szCs w:val="24"/>
+          <w:lang w:val="en-US"/>
+        </w:rPr>
+        <w:t>judul_ta</w:t>
+      </w:r>
+      <w:proofErr w:type="spellEnd"/>
+      <w:r>
+        <w:rPr>
+          <w:rFonts w:ascii="Times New Roman" w:eastAsia="Times New Roman" w:hAnsi="Times New Roman" w:cs="Times New Roman"/>
+          <w:sz w:val="24"/>
+          <w:szCs w:val="24"/>
+          <w:lang w:val="en-US"/>
+        </w:rPr>
+        <w:t>}</w:t>
       </w:r>
     </w:p>
     <w:p>
@@ -8189,7 +8282,7 @@
                 <w:sz w:val="24"/>
                 <w:szCs w:val="24"/>
               </w:rPr>
-              <w:t xml:space="preserve"> ${nip_ pembimbing _1}</w:t>
+              <w:t xml:space="preserve"> ${nip_pembimbing_1}</w:t>
             </w:r>
           </w:p>
         </w:tc>
@@ -8452,7 +8545,7 @@
                 <w:sz w:val="24"/>
                 <w:szCs w:val="24"/>
               </w:rPr>
-              <w:t xml:space="preserve"> ${nip_ pembimbing _</w:t>
+              <w:t xml:space="preserve"> ${nip_pembimbing_</w:t>
             </w:r>
             <w:r>
               <w:rPr>
@@ -8731,7 +8824,7 @@
                 <w:sz w:val="24"/>
                 <w:szCs w:val="24"/>
               </w:rPr>
-              <w:t xml:space="preserve"> ${nip_ </w:t>
+              <w:t xml:space="preserve"> ${nip_</w:t>
             </w:r>
             <w:r>
               <w:rPr>
@@ -8747,7 +8840,7 @@
                 <w:sz w:val="24"/>
                 <w:szCs w:val="24"/>
               </w:rPr>
-              <w:t xml:space="preserve"> _1}</w:t>
+              <w:t>_1}</w:t>
             </w:r>
           </w:p>
         </w:tc>
@@ -8973,6 +9066,7 @@
               </w:rPr>
               <w:t>${nama_</w:t>
             </w:r>
+            <w:proofErr w:type="spellStart"/>
             <w:r>
               <w:rPr>
                 <w:rFonts w:ascii="Times New Roman" w:eastAsia="Times New Roman" w:hAnsi="Times New Roman" w:cs="Times New Roman"/>
@@ -8982,6 +9076,7 @@
               </w:rPr>
               <w:t>pembahas</w:t>
             </w:r>
+            <w:proofErr w:type="spellEnd"/>
             <w:r>
               <w:rPr>
                 <w:rFonts w:ascii="Times New Roman" w:eastAsia="Times New Roman" w:hAnsi="Times New Roman" w:cs="Times New Roman"/>
@@ -9042,8 +9137,9 @@
                 <w:sz w:val="24"/>
                 <w:szCs w:val="24"/>
               </w:rPr>
-              <w:t xml:space="preserve"> ${nip_ </w:t>
+              <w:t xml:space="preserve"> ${nip_</w:t>
             </w:r>
+            <w:proofErr w:type="spellStart"/>
             <w:r>
               <w:rPr>
                 <w:rFonts w:ascii="Times New Roman" w:eastAsia="Times New Roman" w:hAnsi="Times New Roman" w:cs="Times New Roman"/>
@@ -9053,13 +9149,14 @@
               </w:rPr>
               <w:t>pembahas</w:t>
             </w:r>
+            <w:proofErr w:type="spellEnd"/>
             <w:r>
               <w:rPr>
                 <w:rFonts w:ascii="Times New Roman" w:eastAsia="Times New Roman" w:hAnsi="Times New Roman" w:cs="Times New Roman"/>
                 <w:sz w:val="24"/>
                 <w:szCs w:val="24"/>
               </w:rPr>
-              <w:t xml:space="preserve"> _</w:t>
+              <w:t>_</w:t>
             </w:r>
             <w:r>
               <w:rPr>
@@ -9297,6 +9394,7 @@
               </w:rPr>
               <w:t>${nama_</w:t>
             </w:r>
+            <w:proofErr w:type="spellStart"/>
             <w:r>
               <w:rPr>
                 <w:rFonts w:ascii="Times New Roman" w:eastAsia="Times New Roman" w:hAnsi="Times New Roman" w:cs="Times New Roman"/>
@@ -9306,6 +9404,7 @@
               </w:rPr>
               <w:t>pembahas</w:t>
             </w:r>
+            <w:proofErr w:type="spellEnd"/>
             <w:r>
               <w:rPr>
                 <w:rFonts w:ascii="Times New Roman" w:eastAsia="Times New Roman" w:hAnsi="Times New Roman" w:cs="Times New Roman"/>
@@ -9366,8 +9465,9 @@
                 <w:sz w:val="24"/>
                 <w:szCs w:val="24"/>
               </w:rPr>
-              <w:t xml:space="preserve"> ${nip_ </w:t>
+              <w:t xml:space="preserve"> ${nip_</w:t>
             </w:r>
+            <w:proofErr w:type="spellStart"/>
             <w:r>
               <w:rPr>
                 <w:rFonts w:ascii="Times New Roman" w:eastAsia="Times New Roman" w:hAnsi="Times New Roman" w:cs="Times New Roman"/>
@@ -9377,13 +9477,14 @@
               </w:rPr>
               <w:t>pembahas</w:t>
             </w:r>
+            <w:proofErr w:type="spellEnd"/>
             <w:r>
               <w:rPr>
                 <w:rFonts w:ascii="Times New Roman" w:eastAsia="Times New Roman" w:hAnsi="Times New Roman" w:cs="Times New Roman"/>
                 <w:sz w:val="24"/>
                 <w:szCs w:val="24"/>
               </w:rPr>
-              <w:t xml:space="preserve"> _</w:t>
+              <w:t>_</w:t>
             </w:r>
             <w:r>
               <w:rPr>
@@ -9910,6 +10011,7 @@
         <w:tab/>
         <w:t xml:space="preserve">Koordinator </w:t>
       </w:r>
+      <w:proofErr w:type="spellStart"/>
       <w:r>
         <w:rPr>
           <w:rFonts w:ascii="Times New Roman" w:eastAsia="Times New Roman" w:hAnsi="Times New Roman" w:cs="Times New Roman"/>
@@ -9917,8 +10019,29 @@
           <w:szCs w:val="24"/>
           <w:lang w:val="en-US"/>
         </w:rPr>
-        <w:t>Sidang tesis</w:t>
-      </w:r>
+        <w:t>Sidang</w:t>
+      </w:r>
+      <w:proofErr w:type="spellEnd"/>
+      <w:r>
+        <w:rPr>
+          <w:rFonts w:ascii="Times New Roman" w:eastAsia="Times New Roman" w:hAnsi="Times New Roman" w:cs="Times New Roman"/>
+          <w:sz w:val="24"/>
+          <w:szCs w:val="24"/>
+          <w:lang w:val="en-US"/>
+        </w:rPr>
+        <w:t xml:space="preserve"> </w:t>
+      </w:r>
+      <w:proofErr w:type="spellStart"/>
+      <w:r>
+        <w:rPr>
+          <w:rFonts w:ascii="Times New Roman" w:eastAsia="Times New Roman" w:hAnsi="Times New Roman" w:cs="Times New Roman"/>
+          <w:sz w:val="24"/>
+          <w:szCs w:val="24"/>
+          <w:lang w:val="en-US"/>
+        </w:rPr>
+        <w:t>tesis</w:t>
+      </w:r>
+      <w:proofErr w:type="spellEnd"/>
     </w:p>
     <w:p>
       <w:pPr>
@@ -10705,6 +10828,7 @@
         </w:rPr>
         <w:t xml:space="preserve">telah dilaksanakan </w:t>
       </w:r>
+      <w:proofErr w:type="spellStart"/>
       <w:r>
         <w:rPr>
           <w:rFonts w:ascii="Times New Roman" w:eastAsia="Times New Roman" w:hAnsi="Times New Roman" w:cs="Times New Roman"/>
@@ -10713,7 +10837,18 @@
           <w:szCs w:val="24"/>
           <w:lang w:val="en-US"/>
         </w:rPr>
-        <w:t>Sidang Tesis</w:t>
+        <w:t>Sidang</w:t>
+      </w:r>
+      <w:proofErr w:type="spellEnd"/>
+      <w:r>
+        <w:rPr>
+          <w:rFonts w:ascii="Times New Roman" w:eastAsia="Times New Roman" w:hAnsi="Times New Roman" w:cs="Times New Roman"/>
+          <w:color w:val="000000"/>
+          <w:sz w:val="24"/>
+          <w:szCs w:val="24"/>
+          <w:lang w:val="en-US"/>
+        </w:rPr>
+        <w:t xml:space="preserve"> Tesis</w:t>
       </w:r>
       <w:r>
         <w:rPr>
@@ -11498,6 +11633,7 @@
               </w:rPr>
               <w:t>${nama_</w:t>
             </w:r>
+            <w:proofErr w:type="spellStart"/>
             <w:r>
               <w:rPr>
                 <w:rFonts w:ascii="Times New Roman" w:eastAsia="Times New Roman" w:hAnsi="Times New Roman" w:cs="Times New Roman"/>
@@ -11507,6 +11643,7 @@
               </w:rPr>
               <w:t>pembahas</w:t>
             </w:r>
+            <w:proofErr w:type="spellEnd"/>
             <w:r>
               <w:rPr>
                 <w:rFonts w:ascii="Times New Roman" w:eastAsia="Times New Roman" w:hAnsi="Times New Roman" w:cs="Times New Roman"/>
@@ -11552,6 +11689,7 @@
               </w:rPr>
               <w:t>${n</w:t>
             </w:r>
+            <w:proofErr w:type="spellStart"/>
             <w:r>
               <w:rPr>
                 <w:rFonts w:ascii="Times New Roman" w:eastAsia="Times New Roman" w:hAnsi="Times New Roman" w:cs="Times New Roman"/>
@@ -11561,6 +11699,7 @@
               </w:rPr>
               <w:t>ip</w:t>
             </w:r>
+            <w:proofErr w:type="spellEnd"/>
             <w:r>
               <w:rPr>
                 <w:rFonts w:ascii="Times New Roman" w:eastAsia="Times New Roman" w:hAnsi="Times New Roman" w:cs="Times New Roman"/>
@@ -11569,6 +11708,7 @@
               </w:rPr>
               <w:t>_</w:t>
             </w:r>
+            <w:proofErr w:type="spellStart"/>
             <w:r>
               <w:rPr>
                 <w:rFonts w:ascii="Times New Roman" w:eastAsia="Times New Roman" w:hAnsi="Times New Roman" w:cs="Times New Roman"/>
@@ -11576,15 +11716,16 @@
                 <w:szCs w:val="24"/>
                 <w:lang w:val="en-US"/>
               </w:rPr>
-              <w:t xml:space="preserve"> pembahas</w:t>
+              <w:t>pembahas</w:t>
             </w:r>
+            <w:proofErr w:type="spellEnd"/>
             <w:r>
               <w:rPr>
                 <w:rFonts w:ascii="Times New Roman" w:eastAsia="Times New Roman" w:hAnsi="Times New Roman" w:cs="Times New Roman"/>
                 <w:sz w:val="24"/>
                 <w:szCs w:val="24"/>
               </w:rPr>
-              <w:t xml:space="preserve"> _1}</w:t>
+              <w:t>_1}</w:t>
             </w:r>
           </w:p>
         </w:tc>
@@ -11699,6 +11840,7 @@
               </w:rPr>
               <w:t>${nama_</w:t>
             </w:r>
+            <w:proofErr w:type="spellStart"/>
             <w:r>
               <w:rPr>
                 <w:rFonts w:ascii="Times New Roman" w:eastAsia="Times New Roman" w:hAnsi="Times New Roman" w:cs="Times New Roman"/>
@@ -11708,6 +11850,7 @@
               </w:rPr>
               <w:t>pembahas</w:t>
             </w:r>
+            <w:proofErr w:type="spellEnd"/>
             <w:r>
               <w:rPr>
                 <w:rFonts w:ascii="Times New Roman" w:eastAsia="Times New Roman" w:hAnsi="Times New Roman" w:cs="Times New Roman"/>
@@ -11770,6 +11913,7 @@
               </w:rPr>
               <w:t>${n</w:t>
             </w:r>
+            <w:proofErr w:type="spellStart"/>
             <w:r>
               <w:rPr>
                 <w:rFonts w:ascii="Times New Roman" w:eastAsia="Times New Roman" w:hAnsi="Times New Roman" w:cs="Times New Roman"/>
@@ -11779,6 +11923,7 @@
               </w:rPr>
               <w:t>ip</w:t>
             </w:r>
+            <w:proofErr w:type="spellEnd"/>
             <w:r>
               <w:rPr>
                 <w:rFonts w:ascii="Times New Roman" w:eastAsia="Times New Roman" w:hAnsi="Times New Roman" w:cs="Times New Roman"/>
@@ -11787,6 +11932,7 @@
               </w:rPr>
               <w:t>_</w:t>
             </w:r>
+            <w:proofErr w:type="spellStart"/>
             <w:r>
               <w:rPr>
                 <w:rFonts w:ascii="Times New Roman" w:eastAsia="Times New Roman" w:hAnsi="Times New Roman" w:cs="Times New Roman"/>
@@ -11794,15 +11940,16 @@
                 <w:szCs w:val="24"/>
                 <w:lang w:val="en-US"/>
               </w:rPr>
-              <w:t xml:space="preserve"> pembahas</w:t>
+              <w:t>pembahas</w:t>
             </w:r>
+            <w:proofErr w:type="spellEnd"/>
             <w:r>
               <w:rPr>
                 <w:rFonts w:ascii="Times New Roman" w:eastAsia="Times New Roman" w:hAnsi="Times New Roman" w:cs="Times New Roman"/>
                 <w:sz w:val="24"/>
                 <w:szCs w:val="24"/>
               </w:rPr>
-              <w:t xml:space="preserve"> _</w:t>
+              <w:t>_</w:t>
             </w:r>
             <w:r>
               <w:rPr>
@@ -11934,6 +12081,7 @@
               </w:rPr>
               <w:t>${nama_</w:t>
             </w:r>
+            <w:proofErr w:type="spellStart"/>
             <w:r>
               <w:rPr>
                 <w:rFonts w:ascii="Times New Roman" w:eastAsia="Times New Roman" w:hAnsi="Times New Roman" w:cs="Times New Roman"/>
@@ -11943,6 +12091,7 @@
               </w:rPr>
               <w:t>pembahas</w:t>
             </w:r>
+            <w:proofErr w:type="spellEnd"/>
             <w:r>
               <w:rPr>
                 <w:rFonts w:ascii="Times New Roman" w:eastAsia="Times New Roman" w:hAnsi="Times New Roman" w:cs="Times New Roman"/>
@@ -12005,6 +12154,7 @@
               </w:rPr>
               <w:t>${n</w:t>
             </w:r>
+            <w:proofErr w:type="spellStart"/>
             <w:r>
               <w:rPr>
                 <w:rFonts w:ascii="Times New Roman" w:eastAsia="Times New Roman" w:hAnsi="Times New Roman" w:cs="Times New Roman"/>
@@ -12014,6 +12164,7 @@
               </w:rPr>
               <w:t>ip</w:t>
             </w:r>
+            <w:proofErr w:type="spellEnd"/>
             <w:r>
               <w:rPr>
                 <w:rFonts w:ascii="Times New Roman" w:eastAsia="Times New Roman" w:hAnsi="Times New Roman" w:cs="Times New Roman"/>
@@ -12022,6 +12173,7 @@
               </w:rPr>
               <w:t>_</w:t>
             </w:r>
+            <w:proofErr w:type="spellStart"/>
             <w:r>
               <w:rPr>
                 <w:rFonts w:ascii="Times New Roman" w:eastAsia="Times New Roman" w:hAnsi="Times New Roman" w:cs="Times New Roman"/>
@@ -12029,15 +12181,16 @@
                 <w:szCs w:val="24"/>
                 <w:lang w:val="en-US"/>
               </w:rPr>
-              <w:t xml:space="preserve"> pembahas</w:t>
+              <w:t>pembahas</w:t>
             </w:r>
+            <w:proofErr w:type="spellEnd"/>
             <w:r>
               <w:rPr>
                 <w:rFonts w:ascii="Times New Roman" w:eastAsia="Times New Roman" w:hAnsi="Times New Roman" w:cs="Times New Roman"/>
                 <w:sz w:val="24"/>
                 <w:szCs w:val="24"/>
               </w:rPr>
-              <w:t xml:space="preserve"> _</w:t>
+              <w:t>_</w:t>
             </w:r>
             <w:r>
               <w:rPr>
@@ -12805,7 +12958,7 @@
           <w:color w:val="000000"/>
           <w:sz w:val="24"/>
           <w:szCs w:val="24"/>
-          <w:lang w:val="en-ID"/>
+          <w:lang w:val="pt-BR"/>
         </w:rPr>
         <w:t>&gt;61</w:t>
       </w:r>
@@ -12824,7 +12977,7 @@
           <w:color w:val="000000"/>
           <w:sz w:val="24"/>
           <w:szCs w:val="24"/>
-          <w:lang w:val="en-ID"/>
+          <w:lang w:val="pt-BR"/>
         </w:rPr>
         <w:t>66</w:t>
       </w:r>
@@ -12872,43 +13025,43 @@
           <w:rFonts w:ascii="Times New Roman" w:eastAsia="Times New Roman" w:hAnsi="Times New Roman" w:cs="Times New Roman"/>
           <w:sz w:val="24"/>
           <w:szCs w:val="24"/>
-          <w:lang w:val="en-US"/>
-        </w:rPr>
-      </w:pPr>
-      <w:r>
-        <w:rPr>
-          <w:rFonts w:ascii="Times New Roman" w:eastAsia="Times New Roman" w:hAnsi="Times New Roman" w:cs="Times New Roman"/>
-          <w:color w:val="000000"/>
-          <w:sz w:val="24"/>
-          <w:szCs w:val="24"/>
-        </w:rPr>
-        <w:tab/>
-      </w:r>
-      <w:r>
-        <w:rPr>
-          <w:rFonts w:ascii="Times New Roman" w:eastAsia="Times New Roman" w:hAnsi="Times New Roman" w:cs="Times New Roman"/>
-          <w:color w:val="000000"/>
-          <w:sz w:val="24"/>
-          <w:szCs w:val="24"/>
-        </w:rPr>
-        <w:tab/>
-      </w:r>
-      <w:r>
-        <w:rPr>
-          <w:rFonts w:ascii="Times New Roman" w:eastAsia="Times New Roman" w:hAnsi="Times New Roman" w:cs="Times New Roman"/>
-          <w:color w:val="000000"/>
-          <w:sz w:val="24"/>
-          <w:szCs w:val="24"/>
-        </w:rPr>
-        <w:tab/>
-      </w:r>
-      <w:r>
-        <w:rPr>
-          <w:rFonts w:ascii="Times New Roman" w:eastAsia="Times New Roman" w:hAnsi="Times New Roman" w:cs="Times New Roman"/>
-          <w:color w:val="000000"/>
-          <w:sz w:val="24"/>
-          <w:szCs w:val="24"/>
-          <w:lang w:val="en-ID"/>
+          <w:lang w:val="pt-BR"/>
+        </w:rPr>
+      </w:pPr>
+      <w:r>
+        <w:rPr>
+          <w:rFonts w:ascii="Times New Roman" w:eastAsia="Times New Roman" w:hAnsi="Times New Roman" w:cs="Times New Roman"/>
+          <w:color w:val="000000"/>
+          <w:sz w:val="24"/>
+          <w:szCs w:val="24"/>
+        </w:rPr>
+        <w:tab/>
+      </w:r>
+      <w:r>
+        <w:rPr>
+          <w:rFonts w:ascii="Times New Roman" w:eastAsia="Times New Roman" w:hAnsi="Times New Roman" w:cs="Times New Roman"/>
+          <w:color w:val="000000"/>
+          <w:sz w:val="24"/>
+          <w:szCs w:val="24"/>
+        </w:rPr>
+        <w:tab/>
+      </w:r>
+      <w:r>
+        <w:rPr>
+          <w:rFonts w:ascii="Times New Roman" w:eastAsia="Times New Roman" w:hAnsi="Times New Roman" w:cs="Times New Roman"/>
+          <w:color w:val="000000"/>
+          <w:sz w:val="24"/>
+          <w:szCs w:val="24"/>
+        </w:rPr>
+        <w:tab/>
+      </w:r>
+      <w:r>
+        <w:rPr>
+          <w:rFonts w:ascii="Times New Roman" w:eastAsia="Times New Roman" w:hAnsi="Times New Roman" w:cs="Times New Roman"/>
+          <w:color w:val="000000"/>
+          <w:sz w:val="24"/>
+          <w:szCs w:val="24"/>
+          <w:lang w:val="pt-BR"/>
         </w:rPr>
         <w:t xml:space="preserve">  </w:t>
       </w:r>
@@ -12937,7 +13090,7 @@
           <w:color w:val="000000"/>
           <w:sz w:val="24"/>
           <w:szCs w:val="24"/>
-          <w:lang w:val="en-ID"/>
+          <w:lang w:val="pt-BR"/>
         </w:rPr>
         <w:t>&gt;60</w:t>
       </w:r>
@@ -12956,7 +13109,7 @@
           <w:color w:val="000000"/>
           <w:sz w:val="24"/>
           <w:szCs w:val="24"/>
-          <w:lang w:val="en-ID"/>
+          <w:lang w:val="pt-BR"/>
         </w:rPr>
         <w:t>61</w:t>
       </w:r>
@@ -13002,7 +13155,7 @@
           <w:color w:val="000000"/>
           <w:sz w:val="24"/>
           <w:szCs w:val="24"/>
-          <w:lang w:val="en-US"/>
+          <w:lang w:val="pt-BR"/>
         </w:rPr>
         <w:t>${nama_kaprodi_s2}</w:t>
       </w:r>
@@ -13015,43 +13168,43 @@
           <w:rFonts w:ascii="Times New Roman" w:eastAsia="Times New Roman" w:hAnsi="Times New Roman" w:cs="Times New Roman"/>
           <w:sz w:val="24"/>
           <w:szCs w:val="24"/>
-          <w:lang w:val="en-ID"/>
-        </w:rPr>
-      </w:pPr>
-      <w:r>
-        <w:rPr>
-          <w:rFonts w:ascii="Times New Roman" w:eastAsia="Times New Roman" w:hAnsi="Times New Roman" w:cs="Times New Roman"/>
-          <w:color w:val="000000"/>
-          <w:sz w:val="24"/>
-          <w:szCs w:val="24"/>
-        </w:rPr>
-        <w:tab/>
-      </w:r>
-      <w:r>
-        <w:rPr>
-          <w:rFonts w:ascii="Times New Roman" w:eastAsia="Times New Roman" w:hAnsi="Times New Roman" w:cs="Times New Roman"/>
-          <w:color w:val="000000"/>
-          <w:sz w:val="24"/>
-          <w:szCs w:val="24"/>
-        </w:rPr>
-        <w:tab/>
-      </w:r>
-      <w:r>
-        <w:rPr>
-          <w:rFonts w:ascii="Times New Roman" w:eastAsia="Times New Roman" w:hAnsi="Times New Roman" w:cs="Times New Roman"/>
-          <w:color w:val="000000"/>
-          <w:sz w:val="24"/>
-          <w:szCs w:val="24"/>
-        </w:rPr>
-        <w:tab/>
-      </w:r>
-      <w:r>
-        <w:rPr>
-          <w:rFonts w:ascii="Times New Roman" w:eastAsia="Times New Roman" w:hAnsi="Times New Roman" w:cs="Times New Roman"/>
-          <w:color w:val="000000"/>
-          <w:sz w:val="24"/>
-          <w:szCs w:val="24"/>
-          <w:lang w:val="en-ID"/>
+          <w:lang w:val="pt-BR"/>
+        </w:rPr>
+      </w:pPr>
+      <w:r>
+        <w:rPr>
+          <w:rFonts w:ascii="Times New Roman" w:eastAsia="Times New Roman" w:hAnsi="Times New Roman" w:cs="Times New Roman"/>
+          <w:color w:val="000000"/>
+          <w:sz w:val="24"/>
+          <w:szCs w:val="24"/>
+        </w:rPr>
+        <w:tab/>
+      </w:r>
+      <w:r>
+        <w:rPr>
+          <w:rFonts w:ascii="Times New Roman" w:eastAsia="Times New Roman" w:hAnsi="Times New Roman" w:cs="Times New Roman"/>
+          <w:color w:val="000000"/>
+          <w:sz w:val="24"/>
+          <w:szCs w:val="24"/>
+        </w:rPr>
+        <w:tab/>
+      </w:r>
+      <w:r>
+        <w:rPr>
+          <w:rFonts w:ascii="Times New Roman" w:eastAsia="Times New Roman" w:hAnsi="Times New Roman" w:cs="Times New Roman"/>
+          <w:color w:val="000000"/>
+          <w:sz w:val="24"/>
+          <w:szCs w:val="24"/>
+        </w:rPr>
+        <w:tab/>
+      </w:r>
+      <w:r>
+        <w:rPr>
+          <w:rFonts w:ascii="Times New Roman" w:eastAsia="Times New Roman" w:hAnsi="Times New Roman" w:cs="Times New Roman"/>
+          <w:color w:val="000000"/>
+          <w:sz w:val="24"/>
+          <w:szCs w:val="24"/>
+          <w:lang w:val="pt-BR"/>
         </w:rPr>
         <w:t xml:space="preserve">  </w:t>
       </w:r>
@@ -13080,7 +13233,7 @@
           <w:color w:val="000000"/>
           <w:sz w:val="24"/>
           <w:szCs w:val="24"/>
-          <w:lang w:val="en-ID"/>
+          <w:lang w:val="pt-BR"/>
         </w:rPr>
         <w:t>60</w:t>
       </w:r>
@@ -13126,7 +13279,7 @@
           <w:color w:val="000000"/>
           <w:sz w:val="24"/>
           <w:szCs w:val="24"/>
-          <w:lang w:val="en-ID"/>
+          <w:lang w:val="pt-BR"/>
         </w:rPr>
         <w:t xml:space="preserve">NIP. </w:t>
       </w:r>
@@ -13136,7 +13289,7 @@
           <w:color w:val="000000"/>
           <w:sz w:val="24"/>
           <w:szCs w:val="24"/>
-          <w:lang w:val="en-ID"/>
+          <w:lang w:val="pt-BR"/>
         </w:rPr>
         <w:t>${nip_kaprodi_s2}</w:t>
       </w:r>
@@ -15108,7 +15261,7 @@
             </wp:anchor>
           </w:drawing>
         </mc:Choice>
-        <mc:Fallback xmlns:sl="http://schemas.openxmlformats.org/schemaLibrary/2006/main" xmlns:a="http://schemas.openxmlformats.org/drawingml/2006/main" xmlns:pic="http://schemas.openxmlformats.org/drawingml/2006/picture" xmlns:c="http://schemas.openxmlformats.org/drawingml/2006/chart" xmlns:lc="http://schemas.openxmlformats.org/drawingml/2006/lockedCanvas" xmlns:dgm="http://schemas.openxmlformats.org/drawingml/2006/diagram">
+        <mc:Fallback xmlns:dgm="http://schemas.openxmlformats.org/drawingml/2006/diagram" xmlns:lc="http://schemas.openxmlformats.org/drawingml/2006/lockedCanvas" xmlns:c="http://schemas.openxmlformats.org/drawingml/2006/chart" xmlns:pic="http://schemas.openxmlformats.org/drawingml/2006/picture" xmlns:a="http://schemas.openxmlformats.org/drawingml/2006/main" xmlns:sl="http://schemas.openxmlformats.org/schemaLibrary/2006/main">
           <w:drawing>
             <wp:anchor allowOverlap="1" behindDoc="0" distB="0" distT="0" distL="114300" distR="114300" hidden="0" layoutInCell="1" locked="0" relativeHeight="0" simplePos="0">
               <wp:simplePos x="0" y="0"/>

</xml_diff>